<commit_message>
added information and introduction about multithreading and multitasking
</commit_message>
<xml_diff>
--- a/Assignment_3.docx
+++ b/Assignment_3.docx
@@ -124,21 +124,95 @@
     </w:p>
     <w:p>
       <w:pPr>
-        <w:spacing w:before="240"/>
-        <w:jc w:val="both"/>
-        <w:rPr>
-          <w:rFonts w:ascii="Times New Roman" w:hAnsi="Times New Roman" w:cs="Times New Roman"/>
-          <w:sz w:val="32"/>
-          <w:szCs w:val="32"/>
-        </w:rPr>
-      </w:pPr>
-      <w:r>
-        <w:rPr>
-          <w:rFonts w:ascii="Times New Roman" w:hAnsi="Times New Roman" w:cs="Times New Roman"/>
-          <w:sz w:val="32"/>
-          <w:szCs w:val="32"/>
-        </w:rPr>
-        <w:t xml:space="preserve">Async is short for “asynchronous”. Async is a mean of running code concurrently. Also, it is meant to be multiple operations running in a time on a same OS thread. </w:t>
+        <w:rPr>
+          <w:rFonts w:ascii="Times New Roman" w:hAnsi="Times New Roman" w:cs="Times New Roman"/>
+          <w:sz w:val="32"/>
+          <w:szCs w:val="32"/>
+        </w:rPr>
+      </w:pPr>
+      <w:r>
+        <w:rPr>
+          <w:rFonts w:ascii="Times New Roman" w:hAnsi="Times New Roman" w:cs="Times New Roman"/>
+          <w:sz w:val="32"/>
+          <w:szCs w:val="32"/>
+        </w:rPr>
+        <w:t>In Multithreading multiple threads of the same process executed by the CPU at the same time. Or it can be defined as, Multithreading allows several threads of a single task to execute simultaneously.</w:t>
+      </w:r>
+    </w:p>
+    <w:p>
+      <w:pPr>
+        <w:rPr>
+          <w:rFonts w:ascii="Times New Roman" w:hAnsi="Times New Roman" w:cs="Times New Roman"/>
+          <w:sz w:val="32"/>
+          <w:szCs w:val="32"/>
+        </w:rPr>
+      </w:pPr>
+      <w:r>
+        <w:rPr>
+          <w:rFonts w:ascii="Times New Roman" w:hAnsi="Times New Roman" w:cs="Times New Roman"/>
+          <w:sz w:val="32"/>
+          <w:szCs w:val="32"/>
+        </w:rPr>
+        <w:t xml:space="preserve">To understand Multithreading, it is necessary to know about Threads. </w:t>
+      </w:r>
+    </w:p>
+    <w:p>
+      <w:pPr>
+        <w:rPr>
+          <w:rFonts w:ascii="Times New Roman" w:hAnsi="Times New Roman" w:cs="Times New Roman"/>
+          <w:sz w:val="32"/>
+          <w:szCs w:val="32"/>
+        </w:rPr>
+      </w:pPr>
+      <w:r>
+        <w:rPr>
+          <w:rFonts w:ascii="Times New Roman" w:hAnsi="Times New Roman" w:cs="Times New Roman"/>
+          <w:sz w:val="32"/>
+          <w:szCs w:val="32"/>
+        </w:rPr>
+        <w:t>A Thread is an elementary execution unit that contains its own set of registers, program counter and stack and shares the data, code and files to the related process.</w:t>
+      </w:r>
+    </w:p>
+    <w:p>
+      <w:pPr>
+        <w:rPr>
+          <w:rFonts w:ascii="Times New Roman" w:hAnsi="Times New Roman" w:cs="Times New Roman"/>
+          <w:sz w:val="32"/>
+          <w:szCs w:val="32"/>
+        </w:rPr>
+      </w:pPr>
+      <w:r>
+        <w:rPr>
+          <w:rFonts w:ascii="Times New Roman" w:hAnsi="Times New Roman" w:cs="Times New Roman"/>
+          <w:sz w:val="32"/>
+          <w:szCs w:val="32"/>
+        </w:rPr>
+        <w:t>A process can have multiple threads at once, and CPU switches between the threads so frequently that a user realize as all the threads are running recurrently. So, this is called Multithreading.</w:t>
+      </w:r>
+    </w:p>
+    <w:p>
+      <w:pPr>
+        <w:rPr>
+          <w:rFonts w:ascii="Times New Roman" w:hAnsi="Times New Roman" w:cs="Times New Roman"/>
+          <w:sz w:val="32"/>
+          <w:szCs w:val="32"/>
+        </w:rPr>
+      </w:pPr>
+      <w:r>
+        <w:rPr>
+          <w:rFonts w:ascii="Times New Roman" w:hAnsi="Times New Roman" w:cs="Times New Roman"/>
+          <w:sz w:val="32"/>
+          <w:szCs w:val="32"/>
+        </w:rPr>
+        <w:t>In multithreading system allocate some memory to a process, multiple threads of that process share the same memory and resources assigned to the process. It increases the responsiveness of system and if any one thread of the program or the process not respond, then the other thread would respond, so that the system would not be idle. Multithreading allows to share resources between threads as all threads belong to the same process can share data and code of the process.</w:t>
+      </w:r>
+      <w:r>
+        <w:rPr>
+          <w:rFonts w:ascii="Times New Roman" w:hAnsi="Times New Roman" w:cs="Times New Roman"/>
+          <w:sz w:val="32"/>
+          <w:szCs w:val="32"/>
+        </w:rPr>
+        <w:t xml:space="preserve"> </w:t>
       </w:r>
     </w:p>
     <w:p>
@@ -166,21 +240,71 @@
     </w:p>
     <w:p>
       <w:pPr>
-        <w:spacing w:before="240"/>
-        <w:jc w:val="both"/>
-        <w:rPr>
-          <w:rFonts w:ascii="Times New Roman" w:hAnsi="Times New Roman" w:cs="Times New Roman"/>
-          <w:sz w:val="32"/>
-          <w:szCs w:val="32"/>
-        </w:rPr>
-      </w:pPr>
-      <w:r>
-        <w:rPr>
-          <w:rFonts w:ascii="Times New Roman" w:hAnsi="Times New Roman" w:cs="Times New Roman"/>
-          <w:sz w:val="32"/>
-          <w:szCs w:val="32"/>
-        </w:rPr>
-        <w:t>Async programming allows us to run multiple of these IO bound computations at a time on a single thread. Or we can say that, an asynchronous code let us to run several tasks simultaneously on the same OS thread.</w:t>
+        <w:rPr>
+          <w:rFonts w:ascii="Times New Roman" w:hAnsi="Times New Roman" w:cs="Times New Roman"/>
+          <w:sz w:val="32"/>
+          <w:szCs w:val="32"/>
+        </w:rPr>
+      </w:pPr>
+      <w:r>
+        <w:rPr>
+          <w:rFonts w:ascii="Times New Roman" w:hAnsi="Times New Roman" w:cs="Times New Roman"/>
+          <w:sz w:val="32"/>
+          <w:szCs w:val="32"/>
+        </w:rPr>
+        <w:t>In Multitasking CPU performs multiple tasks such as threads, programs or processes simultaneously. Or we can say that, when CPU execute multiple task at the same time, then it is known as Multitasking.</w:t>
+      </w:r>
+    </w:p>
+    <w:p>
+      <w:pPr>
+        <w:rPr>
+          <w:rFonts w:ascii="Times New Roman" w:hAnsi="Times New Roman" w:cs="Times New Roman"/>
+          <w:sz w:val="32"/>
+          <w:szCs w:val="32"/>
+        </w:rPr>
+      </w:pPr>
+      <w:r>
+        <w:rPr>
+          <w:rFonts w:ascii="Times New Roman" w:hAnsi="Times New Roman" w:cs="Times New Roman"/>
+          <w:sz w:val="32"/>
+          <w:szCs w:val="32"/>
+        </w:rPr>
+        <w:lastRenderedPageBreak/>
+        <w:t xml:space="preserve">In multitasking the CPU switches between the tasks very rapidly, so that a user can interact and access each program instantaneously. Also, in the operating system that have an ability of multitasking, multiple users can share the system. </w:t>
+      </w:r>
+    </w:p>
+    <w:p>
+      <w:pPr>
+        <w:rPr>
+          <w:rFonts w:ascii="Times New Roman" w:hAnsi="Times New Roman" w:cs="Times New Roman"/>
+          <w:sz w:val="32"/>
+          <w:szCs w:val="32"/>
+        </w:rPr>
+      </w:pPr>
+      <w:r>
+        <w:rPr>
+          <w:rFonts w:ascii="Times New Roman" w:hAnsi="Times New Roman" w:cs="Times New Roman"/>
+          <w:sz w:val="32"/>
+          <w:szCs w:val="32"/>
+        </w:rPr>
+        <w:t>As it is shown that CPU frequently switches among the tasks, so it takes little time to switch from one user to another, and user realized that the entire system is running very smoothly.</w:t>
+      </w:r>
+    </w:p>
+    <w:p>
+      <w:pPr>
+        <w:rPr>
+          <w:rFonts w:ascii="Times New Roman" w:hAnsi="Times New Roman" w:cs="Times New Roman"/>
+          <w:sz w:val="32"/>
+          <w:szCs w:val="32"/>
+        </w:rPr>
+      </w:pPr>
+      <w:r>
+        <w:rPr>
+          <w:rFonts w:ascii="Times New Roman" w:hAnsi="Times New Roman" w:cs="Times New Roman"/>
+          <w:sz w:val="32"/>
+          <w:szCs w:val="32"/>
+        </w:rPr>
+        <w:t>In multitasking, CPU schedules each process and make at least one program in the memory for execution.</w:t>
       </w:r>
     </w:p>
     <w:p>
@@ -205,6 +329,376 @@
         <w:t>Comparison</w:t>
       </w:r>
     </w:p>
+    <w:tbl>
+      <w:tblPr>
+        <w:tblStyle w:val="GridTable1Light"/>
+        <w:tblW w:w="9450" w:type="dxa"/>
+        <w:tblInd w:w="0" w:type="dxa"/>
+        <w:tblLook w:val="04A0" w:firstRow="1" w:lastRow="0" w:firstColumn="1" w:lastColumn="0" w:noHBand="0" w:noVBand="1"/>
+      </w:tblPr>
+      <w:tblGrid>
+        <w:gridCol w:w="4725"/>
+        <w:gridCol w:w="4725"/>
+      </w:tblGrid>
+      <w:tr>
+        <w:trPr>
+          <w:cnfStyle w:val="100000000000" w:firstRow="1" w:lastRow="0" w:firstColumn="0" w:lastColumn="0" w:oddVBand="0" w:evenVBand="0" w:oddHBand="0" w:evenHBand="0" w:firstRowFirstColumn="0" w:firstRowLastColumn="0" w:lastRowFirstColumn="0" w:lastRowLastColumn="0"/>
+          <w:trHeight w:val="1065"/>
+        </w:trPr>
+        <w:tc>
+          <w:tcPr>
+            <w:cnfStyle w:val="001000000000" w:firstRow="0" w:lastRow="0" w:firstColumn="1" w:lastColumn="0" w:oddVBand="0" w:evenVBand="0" w:oddHBand="0" w:evenHBand="0" w:firstRowFirstColumn="0" w:firstRowLastColumn="0" w:lastRowFirstColumn="0" w:lastRowLastColumn="0"/>
+            <w:tcW w:w="4725" w:type="dxa"/>
+            <w:tcBorders>
+              <w:top w:val="single" w:sz="4" w:space="0" w:color="999999" w:themeColor="text1" w:themeTint="66"/>
+              <w:left w:val="single" w:sz="4" w:space="0" w:color="999999" w:themeColor="text1" w:themeTint="66"/>
+              <w:right w:val="single" w:sz="4" w:space="0" w:color="999999" w:themeColor="text1" w:themeTint="66"/>
+            </w:tcBorders>
+            <w:vAlign w:val="center"/>
+            <w:hideMark/>
+          </w:tcPr>
+          <w:p>
+            <w:pPr>
+              <w:jc w:val="center"/>
+              <w:rPr>
+                <w:rFonts w:ascii="Times New Roman" w:hAnsi="Times New Roman" w:cs="Times New Roman"/>
+                <w:sz w:val="36"/>
+                <w:szCs w:val="36"/>
+              </w:rPr>
+            </w:pPr>
+            <w:r>
+              <w:rPr>
+                <w:rFonts w:ascii="Times New Roman" w:hAnsi="Times New Roman" w:cs="Times New Roman"/>
+                <w:sz w:val="36"/>
+                <w:szCs w:val="36"/>
+              </w:rPr>
+              <w:t>Multithreading</w:t>
+            </w:r>
+          </w:p>
+        </w:tc>
+        <w:tc>
+          <w:tcPr>
+            <w:tcW w:w="4725" w:type="dxa"/>
+            <w:tcBorders>
+              <w:top w:val="single" w:sz="4" w:space="0" w:color="999999" w:themeColor="text1" w:themeTint="66"/>
+              <w:left w:val="single" w:sz="4" w:space="0" w:color="999999" w:themeColor="text1" w:themeTint="66"/>
+              <w:right w:val="single" w:sz="4" w:space="0" w:color="999999" w:themeColor="text1" w:themeTint="66"/>
+            </w:tcBorders>
+            <w:vAlign w:val="center"/>
+            <w:hideMark/>
+          </w:tcPr>
+          <w:p>
+            <w:pPr>
+              <w:jc w:val="center"/>
+              <w:cnfStyle w:val="100000000000" w:firstRow="1" w:lastRow="0" w:firstColumn="0" w:lastColumn="0" w:oddVBand="0" w:evenVBand="0" w:oddHBand="0" w:evenHBand="0" w:firstRowFirstColumn="0" w:firstRowLastColumn="0" w:lastRowFirstColumn="0" w:lastRowLastColumn="0"/>
+              <w:rPr>
+                <w:sz w:val="36"/>
+                <w:szCs w:val="36"/>
+              </w:rPr>
+            </w:pPr>
+            <w:r>
+              <w:rPr>
+                <w:rFonts w:ascii="Times New Roman" w:hAnsi="Times New Roman" w:cs="Times New Roman"/>
+                <w:sz w:val="36"/>
+                <w:szCs w:val="36"/>
+              </w:rPr>
+              <w:t>Multitasking</w:t>
+            </w:r>
+          </w:p>
+        </w:tc>
+      </w:tr>
+      <w:tr>
+        <w:trPr>
+          <w:trHeight w:val="1006"/>
+        </w:trPr>
+        <w:tc>
+          <w:tcPr>
+            <w:cnfStyle w:val="001000000000" w:firstRow="0" w:lastRow="0" w:firstColumn="1" w:lastColumn="0" w:oddVBand="0" w:evenVBand="0" w:oddHBand="0" w:evenHBand="0" w:firstRowFirstColumn="0" w:firstRowLastColumn="0" w:lastRowFirstColumn="0" w:lastRowLastColumn="0"/>
+            <w:tcW w:w="4725" w:type="dxa"/>
+            <w:tcBorders>
+              <w:top w:val="single" w:sz="4" w:space="0" w:color="999999" w:themeColor="text1" w:themeTint="66"/>
+              <w:left w:val="single" w:sz="4" w:space="0" w:color="999999" w:themeColor="text1" w:themeTint="66"/>
+              <w:bottom w:val="single" w:sz="4" w:space="0" w:color="999999" w:themeColor="text1" w:themeTint="66"/>
+              <w:right w:val="single" w:sz="4" w:space="0" w:color="999999" w:themeColor="text1" w:themeTint="66"/>
+            </w:tcBorders>
+            <w:vAlign w:val="center"/>
+            <w:hideMark/>
+          </w:tcPr>
+          <w:p>
+            <w:pPr>
+              <w:jc w:val="center"/>
+              <w:rPr>
+                <w:b w:val="0"/>
+                <w:bCs w:val="0"/>
+                <w:sz w:val="28"/>
+                <w:szCs w:val="28"/>
+              </w:rPr>
+            </w:pPr>
+            <w:r>
+              <w:rPr>
+                <w:rFonts w:ascii="Times New Roman" w:hAnsi="Times New Roman" w:cs="Times New Roman"/>
+                <w:b w:val="0"/>
+                <w:bCs w:val="0"/>
+                <w:sz w:val="28"/>
+                <w:szCs w:val="28"/>
+              </w:rPr>
+              <w:t>CPU executes several threads of the process at the same time</w:t>
+            </w:r>
+          </w:p>
+        </w:tc>
+        <w:tc>
+          <w:tcPr>
+            <w:tcW w:w="4725" w:type="dxa"/>
+            <w:tcBorders>
+              <w:top w:val="single" w:sz="4" w:space="0" w:color="999999" w:themeColor="text1" w:themeTint="66"/>
+              <w:left w:val="single" w:sz="4" w:space="0" w:color="999999" w:themeColor="text1" w:themeTint="66"/>
+              <w:bottom w:val="single" w:sz="4" w:space="0" w:color="999999" w:themeColor="text1" w:themeTint="66"/>
+              <w:right w:val="single" w:sz="4" w:space="0" w:color="999999" w:themeColor="text1" w:themeTint="66"/>
+            </w:tcBorders>
+            <w:vAlign w:val="center"/>
+            <w:hideMark/>
+          </w:tcPr>
+          <w:p>
+            <w:pPr>
+              <w:jc w:val="center"/>
+              <w:cnfStyle w:val="000000000000" w:firstRow="0" w:lastRow="0" w:firstColumn="0" w:lastColumn="0" w:oddVBand="0" w:evenVBand="0" w:oddHBand="0" w:evenHBand="0" w:firstRowFirstColumn="0" w:firstRowLastColumn="0" w:lastRowFirstColumn="0" w:lastRowLastColumn="0"/>
+              <w:rPr>
+                <w:rFonts w:ascii="Times New Roman" w:hAnsi="Times New Roman" w:cs="Times New Roman"/>
+                <w:sz w:val="28"/>
+                <w:szCs w:val="28"/>
+              </w:rPr>
+            </w:pPr>
+            <w:r>
+              <w:rPr>
+                <w:rFonts w:ascii="Times New Roman" w:hAnsi="Times New Roman" w:cs="Times New Roman"/>
+                <w:sz w:val="28"/>
+                <w:szCs w:val="28"/>
+              </w:rPr>
+              <w:t>CPU executes several tasks at the same time</w:t>
+            </w:r>
+          </w:p>
+        </w:tc>
+      </w:tr>
+      <w:tr>
+        <w:trPr>
+          <w:trHeight w:val="1065"/>
+        </w:trPr>
+        <w:tc>
+          <w:tcPr>
+            <w:cnfStyle w:val="001000000000" w:firstRow="0" w:lastRow="0" w:firstColumn="1" w:lastColumn="0" w:oddVBand="0" w:evenVBand="0" w:oddHBand="0" w:evenHBand="0" w:firstRowFirstColumn="0" w:firstRowLastColumn="0" w:lastRowFirstColumn="0" w:lastRowLastColumn="0"/>
+            <w:tcW w:w="4725" w:type="dxa"/>
+            <w:tcBorders>
+              <w:top w:val="single" w:sz="4" w:space="0" w:color="999999" w:themeColor="text1" w:themeTint="66"/>
+              <w:left w:val="single" w:sz="4" w:space="0" w:color="999999" w:themeColor="text1" w:themeTint="66"/>
+              <w:bottom w:val="single" w:sz="4" w:space="0" w:color="999999" w:themeColor="text1" w:themeTint="66"/>
+              <w:right w:val="single" w:sz="4" w:space="0" w:color="999999" w:themeColor="text1" w:themeTint="66"/>
+            </w:tcBorders>
+            <w:vAlign w:val="center"/>
+            <w:hideMark/>
+          </w:tcPr>
+          <w:p>
+            <w:pPr>
+              <w:jc w:val="center"/>
+              <w:rPr>
+                <w:rFonts w:ascii="Times New Roman" w:hAnsi="Times New Roman" w:cs="Times New Roman"/>
+                <w:b w:val="0"/>
+                <w:bCs w:val="0"/>
+                <w:sz w:val="28"/>
+                <w:szCs w:val="28"/>
+              </w:rPr>
+            </w:pPr>
+            <w:r>
+              <w:rPr>
+                <w:rFonts w:ascii="Times New Roman" w:hAnsi="Times New Roman" w:cs="Times New Roman"/>
+                <w:b w:val="0"/>
+                <w:bCs w:val="0"/>
+                <w:sz w:val="28"/>
+                <w:szCs w:val="28"/>
+              </w:rPr>
+              <w:t>CPU switches among each thread very frequently.</w:t>
+            </w:r>
+          </w:p>
+        </w:tc>
+        <w:tc>
+          <w:tcPr>
+            <w:tcW w:w="4725" w:type="dxa"/>
+            <w:tcBorders>
+              <w:top w:val="single" w:sz="4" w:space="0" w:color="999999" w:themeColor="text1" w:themeTint="66"/>
+              <w:left w:val="single" w:sz="4" w:space="0" w:color="999999" w:themeColor="text1" w:themeTint="66"/>
+              <w:bottom w:val="single" w:sz="4" w:space="0" w:color="999999" w:themeColor="text1" w:themeTint="66"/>
+              <w:right w:val="single" w:sz="4" w:space="0" w:color="999999" w:themeColor="text1" w:themeTint="66"/>
+            </w:tcBorders>
+            <w:vAlign w:val="center"/>
+            <w:hideMark/>
+          </w:tcPr>
+          <w:p>
+            <w:pPr>
+              <w:jc w:val="center"/>
+              <w:cnfStyle w:val="000000000000" w:firstRow="0" w:lastRow="0" w:firstColumn="0" w:lastColumn="0" w:oddVBand="0" w:evenVBand="0" w:oddHBand="0" w:evenHBand="0" w:firstRowFirstColumn="0" w:firstRowLastColumn="0" w:lastRowFirstColumn="0" w:lastRowLastColumn="0"/>
+              <w:rPr>
+                <w:rFonts w:ascii="Times New Roman" w:hAnsi="Times New Roman" w:cs="Times New Roman"/>
+                <w:sz w:val="28"/>
+                <w:szCs w:val="28"/>
+              </w:rPr>
+            </w:pPr>
+            <w:r>
+              <w:rPr>
+                <w:rFonts w:ascii="Times New Roman" w:hAnsi="Times New Roman" w:cs="Times New Roman"/>
+                <w:sz w:val="28"/>
+                <w:szCs w:val="28"/>
+              </w:rPr>
+              <w:t>CPU switches among each program very frequently</w:t>
+            </w:r>
+          </w:p>
+        </w:tc>
+      </w:tr>
+      <w:tr>
+        <w:trPr>
+          <w:trHeight w:val="1065"/>
+        </w:trPr>
+        <w:tc>
+          <w:tcPr>
+            <w:cnfStyle w:val="001000000000" w:firstRow="0" w:lastRow="0" w:firstColumn="1" w:lastColumn="0" w:oddVBand="0" w:evenVBand="0" w:oddHBand="0" w:evenHBand="0" w:firstRowFirstColumn="0" w:firstRowLastColumn="0" w:lastRowFirstColumn="0" w:lastRowLastColumn="0"/>
+            <w:tcW w:w="4725" w:type="dxa"/>
+            <w:tcBorders>
+              <w:top w:val="single" w:sz="4" w:space="0" w:color="999999" w:themeColor="text1" w:themeTint="66"/>
+              <w:left w:val="single" w:sz="4" w:space="0" w:color="999999" w:themeColor="text1" w:themeTint="66"/>
+              <w:bottom w:val="single" w:sz="4" w:space="0" w:color="999999" w:themeColor="text1" w:themeTint="66"/>
+              <w:right w:val="single" w:sz="4" w:space="0" w:color="999999" w:themeColor="text1" w:themeTint="66"/>
+            </w:tcBorders>
+            <w:vAlign w:val="center"/>
+            <w:hideMark/>
+          </w:tcPr>
+          <w:p>
+            <w:pPr>
+              <w:jc w:val="center"/>
+              <w:rPr>
+                <w:rFonts w:ascii="Times New Roman" w:hAnsi="Times New Roman" w:cs="Times New Roman"/>
+                <w:b w:val="0"/>
+                <w:bCs w:val="0"/>
+                <w:sz w:val="28"/>
+                <w:szCs w:val="28"/>
+              </w:rPr>
+            </w:pPr>
+            <w:r>
+              <w:rPr>
+                <w:rFonts w:ascii="Times New Roman" w:hAnsi="Times New Roman" w:cs="Times New Roman"/>
+                <w:b w:val="0"/>
+                <w:bCs w:val="0"/>
+                <w:sz w:val="28"/>
+                <w:szCs w:val="28"/>
+              </w:rPr>
+              <w:t>System allocate same memory for the processes</w:t>
+            </w:r>
+          </w:p>
+        </w:tc>
+        <w:tc>
+          <w:tcPr>
+            <w:tcW w:w="4725" w:type="dxa"/>
+            <w:tcBorders>
+              <w:top w:val="single" w:sz="4" w:space="0" w:color="999999" w:themeColor="text1" w:themeTint="66"/>
+              <w:left w:val="single" w:sz="4" w:space="0" w:color="999999" w:themeColor="text1" w:themeTint="66"/>
+              <w:bottom w:val="single" w:sz="4" w:space="0" w:color="999999" w:themeColor="text1" w:themeTint="66"/>
+              <w:right w:val="single" w:sz="4" w:space="0" w:color="999999" w:themeColor="text1" w:themeTint="66"/>
+            </w:tcBorders>
+            <w:vAlign w:val="center"/>
+            <w:hideMark/>
+          </w:tcPr>
+          <w:p>
+            <w:pPr>
+              <w:jc w:val="center"/>
+              <w:cnfStyle w:val="000000000000" w:firstRow="0" w:lastRow="0" w:firstColumn="0" w:lastColumn="0" w:oddVBand="0" w:evenVBand="0" w:oddHBand="0" w:evenHBand="0" w:firstRowFirstColumn="0" w:firstRowLastColumn="0" w:lastRowFirstColumn="0" w:lastRowLastColumn="0"/>
+              <w:rPr>
+                <w:rFonts w:ascii="Times New Roman" w:hAnsi="Times New Roman" w:cs="Times New Roman"/>
+                <w:sz w:val="28"/>
+                <w:szCs w:val="28"/>
+              </w:rPr>
+            </w:pPr>
+            <w:r>
+              <w:rPr>
+                <w:rFonts w:ascii="Times New Roman" w:hAnsi="Times New Roman" w:cs="Times New Roman"/>
+                <w:sz w:val="28"/>
+                <w:szCs w:val="28"/>
+              </w:rPr>
+              <w:t>System allocate separate memory for the processes</w:t>
+            </w:r>
+          </w:p>
+        </w:tc>
+      </w:tr>
+      <w:tr>
+        <w:trPr>
+          <w:trHeight w:val="1006"/>
+        </w:trPr>
+        <w:tc>
+          <w:tcPr>
+            <w:cnfStyle w:val="001000000000" w:firstRow="0" w:lastRow="0" w:firstColumn="1" w:lastColumn="0" w:oddVBand="0" w:evenVBand="0" w:oddHBand="0" w:evenHBand="0" w:firstRowFirstColumn="0" w:firstRowLastColumn="0" w:lastRowFirstColumn="0" w:lastRowLastColumn="0"/>
+            <w:tcW w:w="4725" w:type="dxa"/>
+            <w:tcBorders>
+              <w:top w:val="single" w:sz="4" w:space="0" w:color="999999" w:themeColor="text1" w:themeTint="66"/>
+              <w:left w:val="single" w:sz="4" w:space="0" w:color="999999" w:themeColor="text1" w:themeTint="66"/>
+              <w:bottom w:val="single" w:sz="4" w:space="0" w:color="999999" w:themeColor="text1" w:themeTint="66"/>
+              <w:right w:val="single" w:sz="4" w:space="0" w:color="999999" w:themeColor="text1" w:themeTint="66"/>
+            </w:tcBorders>
+            <w:vAlign w:val="center"/>
+            <w:hideMark/>
+          </w:tcPr>
+          <w:p>
+            <w:pPr>
+              <w:jc w:val="center"/>
+              <w:rPr>
+                <w:rFonts w:ascii="Times New Roman" w:hAnsi="Times New Roman" w:cs="Times New Roman"/>
+                <w:b w:val="0"/>
+                <w:bCs w:val="0"/>
+                <w:sz w:val="28"/>
+                <w:szCs w:val="28"/>
+              </w:rPr>
+            </w:pPr>
+            <w:r>
+              <w:rPr>
+                <w:rFonts w:ascii="Times New Roman" w:hAnsi="Times New Roman" w:cs="Times New Roman"/>
+                <w:b w:val="0"/>
+                <w:bCs w:val="0"/>
+                <w:sz w:val="28"/>
+                <w:szCs w:val="28"/>
+              </w:rPr>
+              <w:t>Each process is share same resources</w:t>
+            </w:r>
+          </w:p>
+        </w:tc>
+        <w:tc>
+          <w:tcPr>
+            <w:tcW w:w="4725" w:type="dxa"/>
+            <w:tcBorders>
+              <w:top w:val="single" w:sz="4" w:space="0" w:color="999999" w:themeColor="text1" w:themeTint="66"/>
+              <w:left w:val="single" w:sz="4" w:space="0" w:color="999999" w:themeColor="text1" w:themeTint="66"/>
+              <w:bottom w:val="single" w:sz="4" w:space="0" w:color="999999" w:themeColor="text1" w:themeTint="66"/>
+              <w:right w:val="single" w:sz="4" w:space="0" w:color="999999" w:themeColor="text1" w:themeTint="66"/>
+            </w:tcBorders>
+            <w:vAlign w:val="center"/>
+            <w:hideMark/>
+          </w:tcPr>
+          <w:p>
+            <w:pPr>
+              <w:jc w:val="center"/>
+              <w:cnfStyle w:val="000000000000" w:firstRow="0" w:lastRow="0" w:firstColumn="0" w:lastColumn="0" w:oddVBand="0" w:evenVBand="0" w:oddHBand="0" w:evenHBand="0" w:firstRowFirstColumn="0" w:firstRowLastColumn="0" w:lastRowFirstColumn="0" w:lastRowLastColumn="0"/>
+              <w:rPr>
+                <w:rFonts w:ascii="Times New Roman" w:hAnsi="Times New Roman" w:cs="Times New Roman"/>
+                <w:sz w:val="28"/>
+                <w:szCs w:val="28"/>
+              </w:rPr>
+            </w:pPr>
+            <w:r>
+              <w:rPr>
+                <w:rFonts w:ascii="Times New Roman" w:hAnsi="Times New Roman" w:cs="Times New Roman"/>
+                <w:sz w:val="28"/>
+                <w:szCs w:val="28"/>
+              </w:rPr>
+              <w:t>Each process is allocated by separate resources</w:t>
+            </w:r>
+          </w:p>
+        </w:tc>
+      </w:tr>
+    </w:tbl>
     <w:p>
       <w:pPr>
         <w:jc w:val="both"/>
@@ -214,14 +708,6 @@
           <w:szCs w:val="32"/>
         </w:rPr>
       </w:pPr>
-      <w:r>
-        <w:rPr>
-          <w:rFonts w:ascii="Times New Roman" w:hAnsi="Times New Roman" w:cs="Times New Roman"/>
-          <w:sz w:val="32"/>
-          <w:szCs w:val="32"/>
-        </w:rPr>
-        <w:t xml:space="preserve">Asynchronous coding in Rust Programming Language may be little bit different as it done in other programming languages like C# or JavaScript. In Async Rust, there is fearless concurrency while running multiple operations. </w:t>
-      </w:r>
     </w:p>
     <w:p>
       <w:pPr>
@@ -263,6 +749,93 @@
     </w:p>
     <w:p>
       <w:pPr>
+        <w:rPr>
+          <w:rFonts w:ascii="Times New Roman" w:hAnsi="Times New Roman" w:cs="Times New Roman"/>
+          <w:sz w:val="32"/>
+          <w:szCs w:val="32"/>
+        </w:rPr>
+      </w:pPr>
+      <w:r>
+        <w:rPr>
+          <w:rFonts w:ascii="Times New Roman" w:hAnsi="Times New Roman" w:cs="Times New Roman"/>
+          <w:sz w:val="32"/>
+          <w:szCs w:val="32"/>
+        </w:rPr>
+        <w:t xml:space="preserve">The basic difference between multithreading and multitasking is that, in multithreading, the system executes multiple threads of the same or different processes at the same time, but on the other hand, </w:t>
+      </w:r>
+      <w:r>
+        <w:rPr>
+          <w:rFonts w:ascii="Times New Roman" w:hAnsi="Times New Roman" w:cs="Times New Roman"/>
+          <w:sz w:val="32"/>
+          <w:szCs w:val="32"/>
+        </w:rPr>
+        <w:lastRenderedPageBreak/>
+        <w:t>in multitasking, the system executes multiple programs and tasks at the same time.</w:t>
+      </w:r>
+    </w:p>
+    <w:p>
+      <w:pPr>
+        <w:rPr>
+          <w:rFonts w:ascii="Times New Roman" w:hAnsi="Times New Roman" w:cs="Times New Roman"/>
+          <w:sz w:val="32"/>
+          <w:szCs w:val="32"/>
+        </w:rPr>
+      </w:pPr>
+      <w:r>
+        <w:rPr>
+          <w:rFonts w:ascii="Times New Roman" w:hAnsi="Times New Roman" w:cs="Times New Roman"/>
+          <w:sz w:val="32"/>
+          <w:szCs w:val="32"/>
+        </w:rPr>
+        <w:t>In multithreading CPU switches among multiple threads to make it look like that all threads are running simultaneously. Whereas, in multitasking, CPU switches among multiple programs so that it seems that multiple programs are running simultaneously.</w:t>
+      </w:r>
+    </w:p>
+    <w:p>
+      <w:pPr>
+        <w:rPr>
+          <w:rFonts w:ascii="Times New Roman" w:hAnsi="Times New Roman" w:cs="Times New Roman"/>
+          <w:sz w:val="32"/>
+          <w:szCs w:val="32"/>
+        </w:rPr>
+      </w:pPr>
+      <w:r>
+        <w:rPr>
+          <w:rFonts w:ascii="Times New Roman" w:hAnsi="Times New Roman" w:cs="Times New Roman"/>
+          <w:sz w:val="32"/>
+          <w:szCs w:val="32"/>
+        </w:rPr>
+        <w:t>In multithreading threads belonging to the same process shares the same memory and resources as that of the process while, multitasking allocates separate memory and resources for each process/program.</w:t>
+      </w:r>
+    </w:p>
+    <w:p>
+      <w:pPr>
+        <w:rPr>
+          <w:rFonts w:ascii="Times New Roman" w:hAnsi="Times New Roman" w:cs="Times New Roman"/>
+          <w:sz w:val="32"/>
+          <w:szCs w:val="32"/>
+        </w:rPr>
+      </w:pPr>
+      <w:r>
+        <w:rPr>
+          <w:rFonts w:ascii="Times New Roman" w:hAnsi="Times New Roman" w:cs="Times New Roman"/>
+          <w:sz w:val="32"/>
+          <w:szCs w:val="32"/>
+        </w:rPr>
+        <w:t>In multithreading creating threads is easy as it does not require allocating separate memory and resources for threads of the same process, but in multitasking creating a different process is costlier as the system has to allocate different memory and resources to each process.</w:t>
+      </w:r>
+    </w:p>
+    <w:p>
+      <w:pPr>
+        <w:jc w:val="both"/>
+        <w:rPr>
+          <w:rFonts w:ascii="Times New Roman" w:hAnsi="Times New Roman" w:cs="Times New Roman"/>
+          <w:sz w:val="32"/>
+          <w:szCs w:val="32"/>
+        </w:rPr>
+      </w:pPr>
+    </w:p>
+    <w:p>
+      <w:pPr>
         <w:jc w:val="both"/>
         <w:rPr>
           <w:rFonts w:ascii="Times New Roman" w:hAnsi="Times New Roman" w:cs="Times New Roman"/>
@@ -295,65 +868,20 @@
     </w:p>
     <w:p>
       <w:pPr>
-        <w:jc w:val="both"/>
-        <w:rPr>
-          <w:lang w:val="en-US"/>
-        </w:rPr>
-      </w:pPr>
-      <w:r>
-        <w:rPr>
-          <w:rFonts w:ascii="Times New Roman" w:hAnsi="Times New Roman" w:cs="Times New Roman"/>
-          <w:sz w:val="32"/>
-          <w:szCs w:val="32"/>
-        </w:rPr>
-        <w:t xml:space="preserve">Through Asynchronous Rust programming we can run multiple IO bounds computations concurrently and fearlessly. We need external library to run the futures because the standard library does not have an </w:t>
-      </w:r>
-      <w:r>
-        <w:rPr>
-          <w:rFonts w:ascii="Times New Roman" w:hAnsi="Times New Roman" w:cs="Times New Roman"/>
-          <w:sz w:val="32"/>
-          <w:szCs w:val="32"/>
-        </w:rPr>
-        <w:lastRenderedPageBreak/>
-        <w:t>executer. In rust programming language to create an asynchronous function,</w:t>
-      </w:r>
-      <w:r>
-        <w:rPr>
-          <w:lang w:val="en-US"/>
-        </w:rPr>
-        <w:t xml:space="preserve"> </w:t>
-      </w:r>
-      <w:r>
-        <w:rPr>
-          <w:rFonts w:ascii="Courier New" w:hAnsi="Courier New" w:cs="Courier New"/>
-          <w:color w:val="0D593C"/>
-          <w:sz w:val="32"/>
-          <w:szCs w:val="32"/>
-          <w:shd w:val="clear" w:color="auto" w:fill="E5F5E5"/>
-        </w:rPr>
-        <w:t>async fn</w:t>
-      </w:r>
-      <w:r>
-        <w:rPr>
-          <w:sz w:val="32"/>
-          <w:szCs w:val="32"/>
-          <w:lang w:val="en-US"/>
-        </w:rPr>
-        <w:t xml:space="preserve"> </w:t>
-      </w:r>
-      <w:r>
-        <w:rPr>
-          <w:rFonts w:ascii="Times New Roman" w:hAnsi="Times New Roman" w:cs="Times New Roman"/>
-          <w:sz w:val="32"/>
-          <w:szCs w:val="32"/>
-        </w:rPr>
-        <w:t>is used.</w:t>
-      </w:r>
-    </w:p>
-    <w:p>
-      <w:pPr>
-        <w:jc w:val="both"/>
-      </w:pPr>
+        <w:rPr>
+          <w:rFonts w:ascii="Times New Roman" w:hAnsi="Times New Roman" w:cs="Times New Roman"/>
+          <w:sz w:val="32"/>
+          <w:szCs w:val="32"/>
+        </w:rPr>
+      </w:pPr>
+      <w:r>
+        <w:rPr>
+          <w:rFonts w:ascii="Times New Roman" w:hAnsi="Times New Roman" w:cs="Times New Roman"/>
+          <w:sz w:val="32"/>
+          <w:szCs w:val="32"/>
+        </w:rPr>
+        <w:t>Multithreading is thread-based process, in which multiple threads of a process executes at the same time active in same address space. Multitasking is similar to multiprogramming, where it performs multiple tasks and user can share system simultaneously. Multithreading is inexpensive than multitasking because threads are created easily than processes.</w:t>
+      </w:r>
     </w:p>
     <w:sectPr>
       <w:pgSz w:w="11906" w:h="16838"/>
@@ -1040,6 +1568,64 @@
       <w:contextualSpacing/>
     </w:pPr>
   </w:style>
+  <w:style w:type="table" w:styleId="GridTable1Light">
+    <w:name w:val="Grid Table 1 Light"/>
+    <w:basedOn w:val="TableNormal"/>
+    <w:uiPriority w:val="46"/>
+    <w:rsid w:val="007F5193"/>
+    <w:pPr>
+      <w:spacing w:after="0" w:line="240" w:lineRule="auto"/>
+    </w:pPr>
+    <w:tblPr>
+      <w:tblStyleRowBandSize w:val="1"/>
+      <w:tblStyleColBandSize w:val="1"/>
+      <w:tblInd w:w="0" w:type="nil"/>
+      <w:tblBorders>
+        <w:top w:val="single" w:sz="4" w:space="0" w:color="999999" w:themeColor="text1" w:themeTint="66"/>
+        <w:left w:val="single" w:sz="4" w:space="0" w:color="999999" w:themeColor="text1" w:themeTint="66"/>
+        <w:bottom w:val="single" w:sz="4" w:space="0" w:color="999999" w:themeColor="text1" w:themeTint="66"/>
+        <w:right w:val="single" w:sz="4" w:space="0" w:color="999999" w:themeColor="text1" w:themeTint="66"/>
+        <w:insideH w:val="single" w:sz="4" w:space="0" w:color="999999" w:themeColor="text1" w:themeTint="66"/>
+        <w:insideV w:val="single" w:sz="4" w:space="0" w:color="999999" w:themeColor="text1" w:themeTint="66"/>
+      </w:tblBorders>
+    </w:tblPr>
+    <w:tblStylePr w:type="firstRow">
+      <w:rPr>
+        <w:b/>
+        <w:bCs/>
+      </w:rPr>
+      <w:tblPr/>
+      <w:tcPr>
+        <w:tcBorders>
+          <w:bottom w:val="single" w:sz="12" w:space="0" w:color="666666" w:themeColor="text1" w:themeTint="99"/>
+        </w:tcBorders>
+      </w:tcPr>
+    </w:tblStylePr>
+    <w:tblStylePr w:type="lastRow">
+      <w:rPr>
+        <w:b/>
+        <w:bCs/>
+      </w:rPr>
+      <w:tblPr/>
+      <w:tcPr>
+        <w:tcBorders>
+          <w:top w:val="double" w:sz="2" w:space="0" w:color="666666" w:themeColor="text1" w:themeTint="99"/>
+        </w:tcBorders>
+      </w:tcPr>
+    </w:tblStylePr>
+    <w:tblStylePr w:type="firstCol">
+      <w:rPr>
+        <w:b/>
+        <w:bCs/>
+      </w:rPr>
+    </w:tblStylePr>
+    <w:tblStylePr w:type="lastCol">
+      <w:rPr>
+        <w:b/>
+        <w:bCs/>
+      </w:rPr>
+    </w:tblStylePr>
+  </w:style>
 </w:styles>
 </file>
 

</xml_diff>

<commit_message>
added comparison and key points
</commit_message>
<xml_diff>
--- a/Assignment_3.docx
+++ b/Assignment_3.docx
@@ -833,55 +833,6 @@
           <w:szCs w:val="32"/>
         </w:rPr>
       </w:pPr>
-    </w:p>
-    <w:p>
-      <w:pPr>
-        <w:jc w:val="both"/>
-        <w:rPr>
-          <w:rFonts w:ascii="Times New Roman" w:hAnsi="Times New Roman" w:cs="Times New Roman"/>
-          <w:sz w:val="32"/>
-          <w:szCs w:val="32"/>
-        </w:rPr>
-      </w:pPr>
-    </w:p>
-    <w:p>
-      <w:pPr>
-        <w:jc w:val="both"/>
-        <w:rPr>
-          <w:rFonts w:ascii="Times New Roman" w:hAnsi="Times New Roman" w:cs="Times New Roman"/>
-          <w:b/>
-          <w:bCs/>
-          <w:sz w:val="40"/>
-          <w:szCs w:val="40"/>
-        </w:rPr>
-      </w:pPr>
-      <w:r>
-        <w:rPr>
-          <w:rFonts w:ascii="Times New Roman" w:hAnsi="Times New Roman" w:cs="Times New Roman"/>
-          <w:b/>
-          <w:bCs/>
-          <w:sz w:val="40"/>
-          <w:szCs w:val="40"/>
-        </w:rPr>
-        <w:t>Conclusion</w:t>
-      </w:r>
-    </w:p>
-    <w:p>
-      <w:pPr>
-        <w:rPr>
-          <w:rFonts w:ascii="Times New Roman" w:hAnsi="Times New Roman" w:cs="Times New Roman"/>
-          <w:sz w:val="32"/>
-          <w:szCs w:val="32"/>
-        </w:rPr>
-      </w:pPr>
-      <w:r>
-        <w:rPr>
-          <w:rFonts w:ascii="Times New Roman" w:hAnsi="Times New Roman" w:cs="Times New Roman"/>
-          <w:sz w:val="32"/>
-          <w:szCs w:val="32"/>
-        </w:rPr>
-        <w:t>Multithreading is thread-based process, in which multiple threads of a process executes at the same time active in same address space. Multitasking is similar to multiprogramming, where it performs multiple tasks and user can share system simultaneously. Multithreading is inexpensive than multitasking because threads are created easily than processes.</w:t>
-      </w:r>
     </w:p>
     <w:sectPr>
       <w:pgSz w:w="11906" w:h="16838"/>

</xml_diff>